<commit_message>
Pre-Test progress on Invoices Form
</commit_message>
<xml_diff>
--- a/Tasks.docx
+++ b/Tasks.docx
@@ -12,8 +12,60 @@
         <w:rPr>
           <w:lang w:val="en-US"/>
         </w:rPr>
-        <w:t>Invoices – do kraq na denq Georgi</w:t>
-      </w:r>
+        <w:t xml:space="preserve">Invoices – do </w:t>
+      </w:r>
+      <w:proofErr w:type="spellStart"/>
+      <w:r>
+        <w:rPr>
+          <w:lang w:val="en-US"/>
+        </w:rPr>
+        <w:t>kraq</w:t>
+      </w:r>
+      <w:proofErr w:type="spellEnd"/>
+      <w:r>
+        <w:rPr>
+          <w:lang w:val="en-US"/>
+        </w:rPr>
+        <w:t xml:space="preserve"> </w:t>
+      </w:r>
+      <w:proofErr w:type="spellStart"/>
+      <w:proofErr w:type="gramStart"/>
+      <w:r>
+        <w:rPr>
+          <w:lang w:val="en-US"/>
+        </w:rPr>
+        <w:t>na</w:t>
+      </w:r>
+      <w:proofErr w:type="spellEnd"/>
+      <w:proofErr w:type="gramEnd"/>
+      <w:r>
+        <w:rPr>
+          <w:lang w:val="en-US"/>
+        </w:rPr>
+        <w:t xml:space="preserve"> </w:t>
+      </w:r>
+      <w:proofErr w:type="spellStart"/>
+      <w:r>
+        <w:rPr>
+          <w:lang w:val="en-US"/>
+        </w:rPr>
+        <w:t>denq</w:t>
+      </w:r>
+      <w:proofErr w:type="spellEnd"/>
+      <w:r>
+        <w:rPr>
+          <w:lang w:val="en-US"/>
+        </w:rPr>
+        <w:t xml:space="preserve"> </w:t>
+      </w:r>
+      <w:proofErr w:type="spellStart"/>
+      <w:r>
+        <w:rPr>
+          <w:lang w:val="en-US"/>
+        </w:rPr>
+        <w:t>Georgi</w:t>
+      </w:r>
+      <w:proofErr w:type="spellEnd"/>
     </w:p>
     <w:p>
       <w:pPr>
@@ -25,8 +77,18 @@
         <w:rPr>
           <w:lang w:val="en-US"/>
         </w:rPr>
-        <w:t>Events – mimi</w:t>
-      </w:r>
+        <w:t xml:space="preserve">Events – </w:t>
+      </w:r>
+      <w:proofErr w:type="spellStart"/>
+      <w:proofErr w:type="gramStart"/>
+      <w:r>
+        <w:rPr>
+          <w:lang w:val="en-US"/>
+        </w:rPr>
+        <w:t>mimi</w:t>
+      </w:r>
+      <w:proofErr w:type="spellEnd"/>
+      <w:proofErr w:type="gramEnd"/>
     </w:p>
     <w:p>
       <w:pPr>
@@ -44,7 +106,21 @@
         <w:rPr>
           <w:lang w:val="en-US"/>
         </w:rPr>
-        <w:t>– Georgi/Mimi</w:t>
+        <w:t xml:space="preserve">– </w:t>
+      </w:r>
+      <w:proofErr w:type="spellStart"/>
+      <w:r>
+        <w:rPr>
+          <w:lang w:val="en-US"/>
+        </w:rPr>
+        <w:t>Georgi</w:t>
+      </w:r>
+      <w:proofErr w:type="spellEnd"/>
+      <w:r>
+        <w:rPr>
+          <w:lang w:val="en-US"/>
+        </w:rPr>
+        <w:t>/Mimi</w:t>
       </w:r>
     </w:p>
     <w:p>
@@ -76,8 +152,16 @@
         <w:rPr>
           <w:lang w:val="en-US"/>
         </w:rPr>
-        <w:t>Notes – Georgi</w:t>
-      </w:r>
+        <w:t xml:space="preserve">Notes – </w:t>
+      </w:r>
+      <w:proofErr w:type="spellStart"/>
+      <w:r>
+        <w:rPr>
+          <w:lang w:val="en-US"/>
+        </w:rPr>
+        <w:t>Georgi</w:t>
+      </w:r>
+      <w:proofErr w:type="spellEnd"/>
     </w:p>
     <w:p>
       <w:pPr>
@@ -91,6 +175,8 @@
         </w:rPr>
         <w:t>Seed – Payments, Events, Notes, Invoice</w:t>
       </w:r>
+      <w:bookmarkStart w:id="0" w:name="_GoBack"/>
+      <w:bookmarkEnd w:id="0"/>
     </w:p>
     <w:p>
       <w:pPr>
@@ -98,46 +184,6 @@
           <w:lang w:val="en-US"/>
         </w:rPr>
       </w:pPr>
-    </w:p>
-    <w:p>
-      <w:pPr>
-        <w:rPr>
-          <w:lang w:val="en-US"/>
-        </w:rPr>
-      </w:pPr>
-      <w:r>
-        <w:rPr>
-          <w:lang w:val="en-US"/>
-        </w:rPr>
-        <w:t>Incoices – SupplierContragentId</w:t>
-      </w:r>
-      <w:r>
-        <w:rPr>
-          <w:lang w:val="en-US"/>
-        </w:rPr>
-        <w:t xml:space="preserve"> -&gt; Yavor</w:t>
-      </w:r>
-    </w:p>
-    <w:p>
-      <w:pPr>
-        <w:rPr>
-          <w:lang w:val="en-US"/>
-        </w:rPr>
-      </w:pPr>
-      <w:r>
-        <w:rPr>
-          <w:lang w:val="en-US"/>
-        </w:rPr>
-        <w:t>SupplierInvoices = ClientContragentId</w:t>
-      </w:r>
-      <w:r>
-        <w:rPr>
-          <w:lang w:val="en-US"/>
-        </w:rPr>
-        <w:t xml:space="preserve"> -&gt; Yavor</w:t>
-      </w:r>
-      <w:bookmarkStart w:id="0" w:name="_GoBack"/>
-      <w:bookmarkEnd w:id="0"/>
     </w:p>
     <w:sectPr>
       <w:pgSz w:w="11906" w:h="16838"/>

</xml_diff>